<commit_message>
All documents besides the source code
</commit_message>
<xml_diff>
--- a/ProjectManagementFiles/TourPlannerDocumentation.docx
+++ b/ProjectManagementFiles/TourPlannerDocumentation.docx
@@ -1414,7 +1414,7 @@
                 <w:sz w:val="28"/>
                 <w:szCs w:val="28"/>
               </w:rPr>
-              <w:t>7</w:t>
+              <w:t>6</w:t>
             </w:r>
             <w:r>
               <w:rPr>
@@ -1501,7 +1501,7 @@
                 <w:sz w:val="28"/>
                 <w:szCs w:val="28"/>
               </w:rPr>
-              <w:t>7</w:t>
+              <w:t>6</w:t>
             </w:r>
             <w:r>
               <w:rPr>
@@ -1588,7 +1588,7 @@
                 <w:sz w:val="28"/>
                 <w:szCs w:val="28"/>
               </w:rPr>
-              <w:t>7</w:t>
+              <w:t>6</w:t>
             </w:r>
             <w:r>
               <w:rPr>
@@ -1675,7 +1675,7 @@
                 <w:sz w:val="28"/>
                 <w:szCs w:val="28"/>
               </w:rPr>
-              <w:t>7</w:t>
+              <w:t>6</w:t>
             </w:r>
             <w:r>
               <w:rPr>
@@ -2502,24 +2502,6 @@
           <w:lang w:val="en-GB"/>
         </w:rPr>
         <w:t xml:space="preserve"> execute properly when they are supposed to.</w:t>
-      </w:r>
-    </w:p>
-    <w:p>
-      <w:pPr>
-        <w:rPr>
-          <w:rFonts w:asciiTheme="majorHAnsi" w:eastAsiaTheme="majorEastAsia" w:hAnsiTheme="majorHAnsi" w:cstheme="majorBidi"/>
-          <w:color w:val="2F5496" w:themeColor="accent1" w:themeShade="BF"/>
-          <w:sz w:val="32"/>
-          <w:szCs w:val="32"/>
-          <w:lang w:val="en-GB"/>
-        </w:rPr>
-      </w:pPr>
-      <w:r>
-        <w:rPr>
-          <w:lang w:val="en-GB"/>
-        </w:rPr>
-        <w:lastRenderedPageBreak/>
-        <w:br w:type="page"/>
       </w:r>
     </w:p>
     <w:p>

</xml_diff>